<commit_message>
Final version of brief document
</commit_message>
<xml_diff>
--- a/Reports/Group11-Brief-v1.0.docx
+++ b/Reports/Group11-Brief-v1.0.docx
@@ -183,6 +183,8 @@
                     </w:rPr>
                     <w:t>FPT UNIVERSITY</w:t>
                   </w:r>
+                  <w:bookmarkStart w:id="0" w:name="_GoBack"/>
+                  <w:bookmarkEnd w:id="0"/>
                 </w:p>
               </w:tc>
             </w:tr>
@@ -2169,186 +2171,6 @@
           </w:p>
         </w:tc>
       </w:tr>
-      <w:tr>
-        <w:trPr>
-          <w:trHeight w:val="20"/>
-          <w:jc w:val="center"/>
-        </w:trPr>
-        <w:tc>
-          <w:tcPr>
-            <w:tcW w:w="1165" w:type="dxa"/>
-            <w:vAlign w:val="center"/>
-          </w:tcPr>
-          <w:p>
-            <w:pPr>
-              <w:tabs>
-                <w:tab w:val="left" w:leader="dot" w:pos="1080"/>
-                <w:tab w:val="center" w:leader="dot" w:pos="4860"/>
-                <w:tab w:val="decimal" w:leader="dot" w:pos="6840"/>
-                <w:tab w:val="right" w:leader="dot" w:pos="9180"/>
-              </w:tabs>
-              <w:spacing w:before="120" w:after="120"/>
-              <w:jc w:val="both"/>
-              <w:rPr>
-                <w:sz w:val="24"/>
-                <w:szCs w:val="24"/>
-              </w:rPr>
-            </w:pPr>
-            <w:r>
-              <w:rPr>
-                <w:sz w:val="24"/>
-                <w:szCs w:val="24"/>
-              </w:rPr>
-              <w:t>Student 3</w:t>
-            </w:r>
-          </w:p>
-        </w:tc>
-        <w:tc>
-          <w:tcPr>
-            <w:tcW w:w="2340" w:type="dxa"/>
-            <w:vAlign w:val="center"/>
-          </w:tcPr>
-          <w:p>
-            <w:pPr>
-              <w:tabs>
-                <w:tab w:val="left" w:leader="dot" w:pos="1080"/>
-                <w:tab w:val="center" w:leader="dot" w:pos="4860"/>
-                <w:tab w:val="decimal" w:leader="dot" w:pos="6840"/>
-                <w:tab w:val="right" w:leader="dot" w:pos="9180"/>
-              </w:tabs>
-              <w:spacing w:before="120" w:after="120"/>
-              <w:jc w:val="both"/>
-              <w:rPr>
-                <w:sz w:val="24"/>
-                <w:szCs w:val="24"/>
-              </w:rPr>
-            </w:pPr>
-            <w:r>
-              <w:rPr>
-                <w:sz w:val="24"/>
-                <w:szCs w:val="24"/>
-              </w:rPr>
-              <w:t>Dương Thị Hoàng Anh</w:t>
-            </w:r>
-          </w:p>
-        </w:tc>
-        <w:tc>
-          <w:tcPr>
-            <w:tcW w:w="1530" w:type="dxa"/>
-            <w:vAlign w:val="center"/>
-          </w:tcPr>
-          <w:p>
-            <w:pPr>
-              <w:tabs>
-                <w:tab w:val="left" w:leader="dot" w:pos="1080"/>
-                <w:tab w:val="center" w:leader="dot" w:pos="4860"/>
-                <w:tab w:val="decimal" w:leader="dot" w:pos="6840"/>
-                <w:tab w:val="right" w:leader="dot" w:pos="9180"/>
-              </w:tabs>
-              <w:spacing w:before="120" w:after="120"/>
-              <w:jc w:val="both"/>
-              <w:rPr>
-                <w:sz w:val="24"/>
-                <w:szCs w:val="24"/>
-              </w:rPr>
-            </w:pPr>
-            <w:r>
-              <w:rPr>
-                <w:sz w:val="24"/>
-                <w:szCs w:val="24"/>
-              </w:rPr>
-              <w:t>60434</w:t>
-            </w:r>
-          </w:p>
-        </w:tc>
-        <w:tc>
-          <w:tcPr>
-            <w:tcW w:w="1620" w:type="dxa"/>
-            <w:vAlign w:val="center"/>
-          </w:tcPr>
-          <w:p>
-            <w:pPr>
-              <w:tabs>
-                <w:tab w:val="left" w:leader="dot" w:pos="1080"/>
-                <w:tab w:val="center" w:leader="dot" w:pos="4860"/>
-                <w:tab w:val="decimal" w:leader="dot" w:pos="6840"/>
-                <w:tab w:val="right" w:leader="dot" w:pos="9180"/>
-              </w:tabs>
-              <w:spacing w:before="120" w:after="120"/>
-              <w:jc w:val="both"/>
-              <w:rPr>
-                <w:sz w:val="24"/>
-                <w:szCs w:val="24"/>
-              </w:rPr>
-            </w:pPr>
-            <w:r>
-              <w:rPr>
-                <w:sz w:val="24"/>
-                <w:szCs w:val="24"/>
-              </w:rPr>
-              <w:t>0908616730</w:t>
-            </w:r>
-          </w:p>
-        </w:tc>
-        <w:tc>
-          <w:tcPr>
-            <w:tcW w:w="2880" w:type="dxa"/>
-            <w:vAlign w:val="center"/>
-          </w:tcPr>
-          <w:p>
-            <w:pPr>
-              <w:tabs>
-                <w:tab w:val="left" w:leader="dot" w:pos="1080"/>
-                <w:tab w:val="center" w:leader="dot" w:pos="4860"/>
-                <w:tab w:val="decimal" w:leader="dot" w:pos="6840"/>
-                <w:tab w:val="right" w:leader="dot" w:pos="9180"/>
-              </w:tabs>
-              <w:spacing w:before="120" w:after="120"/>
-              <w:jc w:val="both"/>
-              <w:rPr>
-                <w:sz w:val="24"/>
-                <w:szCs w:val="24"/>
-              </w:rPr>
-            </w:pPr>
-            <w:r>
-              <w:rPr>
-                <w:sz w:val="24"/>
-                <w:szCs w:val="24"/>
-              </w:rPr>
-              <w:t>anhdth60434@fpt.edu.vn</w:t>
-            </w:r>
-          </w:p>
-        </w:tc>
-        <w:tc>
-          <w:tcPr>
-            <w:tcW w:w="1710" w:type="dxa"/>
-            <w:vAlign w:val="center"/>
-          </w:tcPr>
-          <w:p>
-            <w:pPr>
-              <w:tabs>
-                <w:tab w:val="left" w:leader="dot" w:pos="1080"/>
-                <w:tab w:val="center" w:leader="dot" w:pos="4860"/>
-                <w:tab w:val="decimal" w:leader="dot" w:pos="6840"/>
-                <w:tab w:val="right" w:leader="dot" w:pos="9180"/>
-              </w:tabs>
-              <w:spacing w:before="120" w:after="120"/>
-              <w:jc w:val="both"/>
-              <w:rPr>
-                <w:sz w:val="24"/>
-                <w:szCs w:val="24"/>
-              </w:rPr>
-            </w:pPr>
-            <w:r>
-              <w:rPr>
-                <w:sz w:val="24"/>
-                <w:szCs w:val="24"/>
-              </w:rPr>
-              <w:t>Team member</w:t>
-            </w:r>
-          </w:p>
-        </w:tc>
-      </w:tr>
     </w:tbl>
     <w:p>
       <w:pPr>
@@ -11815,9 +11637,7 @@
           <w:szCs w:val="36"/>
         </w:rPr>
       </w:pPr>
-      <w:bookmarkStart w:id="0" w:name="_Toc396111605"/>
-      <w:bookmarkStart w:id="1" w:name="_GoBack"/>
-      <w:bookmarkEnd w:id="1"/>
+      <w:bookmarkStart w:id="1" w:name="_Toc396111605"/>
       <w:r>
         <w:rPr>
           <w:rFonts w:asciiTheme="minorHAnsi" w:eastAsiaTheme="majorEastAsia" w:hAnsiTheme="minorHAnsi" w:cstheme="majorBidi"/>
@@ -11830,7 +11650,7 @@
         <w:lastRenderedPageBreak/>
         <w:t>Introduction</w:t>
       </w:r>
-      <w:bookmarkEnd w:id="0"/>
+      <w:bookmarkEnd w:id="1"/>
     </w:p>
     <w:p>
       <w:pPr>
@@ -13059,8 +12879,8 @@
           <w:szCs w:val="28"/>
         </w:rPr>
       </w:pPr>
-      <w:bookmarkStart w:id="16" w:name="_Toc388372965"/>
-      <w:bookmarkStart w:id="17" w:name="_Toc396111613"/>
+      <w:bookmarkStart w:id="16" w:name="_Toc396111613"/>
+      <w:bookmarkStart w:id="17" w:name="_Toc388372965"/>
       <w:r>
         <w:rPr>
           <w:rFonts w:asciiTheme="minorHAnsi" w:eastAsiaTheme="majorEastAsia" w:hAnsiTheme="minorHAnsi" w:cstheme="majorBidi"/>
@@ -13072,7 +12892,7 @@
         </w:rPr>
         <w:t>User Management</w:t>
       </w:r>
-      <w:bookmarkEnd w:id="17"/>
+      <w:bookmarkEnd w:id="16"/>
     </w:p>
     <w:p>
       <w:pPr>
@@ -13253,7 +13073,7 @@
       </w:pPr>
       <w:bookmarkStart w:id="19" w:name="_Toc388372966"/>
       <w:bookmarkStart w:id="20" w:name="_Toc396111615"/>
-      <w:bookmarkEnd w:id="16"/>
+      <w:bookmarkEnd w:id="17"/>
       <w:r>
         <w:rPr>
           <w:rFonts w:asciiTheme="minorHAnsi" w:eastAsiaTheme="majorEastAsia" w:hAnsiTheme="minorHAnsi" w:cstheme="majorBidi"/>
@@ -13522,6 +13342,32 @@
     </w:p>
     <w:p>
       <w:pPr>
+        <w:spacing w:after="160" w:line="259" w:lineRule="auto"/>
+        <w:rPr>
+          <w:rFonts w:asciiTheme="minorHAnsi" w:eastAsiaTheme="majorEastAsia" w:hAnsiTheme="minorHAnsi" w:cstheme="majorBidi"/>
+          <w:b/>
+          <w:bCs/>
+          <w:color w:val="000000" w:themeColor="text1"/>
+          <w:sz w:val="28"/>
+          <w:szCs w:val="28"/>
+        </w:rPr>
+      </w:pPr>
+      <w:bookmarkStart w:id="23" w:name="_Toc388372970"/>
+      <w:bookmarkStart w:id="24" w:name="_Toc396111617"/>
+      <w:r>
+        <w:rPr>
+          <w:rFonts w:asciiTheme="minorHAnsi" w:eastAsiaTheme="majorEastAsia" w:hAnsiTheme="minorHAnsi" w:cstheme="majorBidi"/>
+          <w:b/>
+          <w:bCs/>
+          <w:color w:val="000000" w:themeColor="text1"/>
+          <w:sz w:val="28"/>
+          <w:szCs w:val="28"/>
+        </w:rPr>
+        <w:br w:type="page"/>
+      </w:r>
+    </w:p>
+    <w:p>
+      <w:pPr>
         <w:pStyle w:val="ListParagraph"/>
         <w:numPr>
           <w:ilvl w:val="0"/>
@@ -13541,8 +13387,6 @@
           <w:szCs w:val="28"/>
         </w:rPr>
       </w:pPr>
-      <w:bookmarkStart w:id="23" w:name="_Toc388372970"/>
-      <w:bookmarkStart w:id="24" w:name="_Toc396111617"/>
       <w:r>
         <w:rPr>
           <w:rFonts w:asciiTheme="minorHAnsi" w:eastAsiaTheme="majorEastAsia" w:hAnsiTheme="minorHAnsi" w:cstheme="majorBidi"/>
@@ -13552,6 +13396,7 @@
           <w:sz w:val="28"/>
           <w:szCs w:val="28"/>
         </w:rPr>
+        <w:lastRenderedPageBreak/>
         <w:t>Role and responsibility</w:t>
       </w:r>
       <w:bookmarkEnd w:id="23"/>
@@ -13600,7 +13445,6 @@
                 <w:sz w:val="24"/>
                 <w:szCs w:val="24"/>
               </w:rPr>
-              <w:lastRenderedPageBreak/>
               <w:t>No.</w:t>
             </w:r>
           </w:p>
@@ -14576,6 +14420,32 @@
     </w:p>
     <w:p>
       <w:pPr>
+        <w:spacing w:after="160" w:line="259" w:lineRule="auto"/>
+        <w:rPr>
+          <w:rFonts w:asciiTheme="minorHAnsi" w:eastAsiaTheme="majorEastAsia" w:hAnsiTheme="minorHAnsi" w:cstheme="majorBidi"/>
+          <w:b/>
+          <w:bCs/>
+          <w:color w:val="000000" w:themeColor="text1"/>
+          <w:sz w:val="28"/>
+          <w:szCs w:val="28"/>
+        </w:rPr>
+      </w:pPr>
+      <w:bookmarkStart w:id="36" w:name="_Toc388620301"/>
+      <w:bookmarkStart w:id="37" w:name="_Toc396111624"/>
+      <w:r>
+        <w:rPr>
+          <w:rFonts w:asciiTheme="minorHAnsi" w:eastAsiaTheme="majorEastAsia" w:hAnsiTheme="minorHAnsi" w:cstheme="majorBidi"/>
+          <w:b/>
+          <w:bCs/>
+          <w:color w:val="000000" w:themeColor="text1"/>
+          <w:sz w:val="28"/>
+          <w:szCs w:val="28"/>
+        </w:rPr>
+        <w:br w:type="page"/>
+      </w:r>
+    </w:p>
+    <w:p>
+      <w:pPr>
         <w:pStyle w:val="ListParagraph"/>
         <w:numPr>
           <w:ilvl w:val="0"/>
@@ -14598,8 +14468,6 @@
           <w:szCs w:val="28"/>
         </w:rPr>
       </w:pPr>
-      <w:bookmarkStart w:id="36" w:name="_Toc388620301"/>
-      <w:bookmarkStart w:id="37" w:name="_Toc396111624"/>
       <w:r>
         <w:rPr>
           <w:rFonts w:asciiTheme="minorHAnsi" w:eastAsiaTheme="majorEastAsia" w:hAnsiTheme="minorHAnsi" w:cstheme="majorBidi"/>
@@ -14609,6 +14477,7 @@
           <w:sz w:val="28"/>
           <w:szCs w:val="28"/>
         </w:rPr>
+        <w:lastRenderedPageBreak/>
         <w:t>The Proposed System</w:t>
       </w:r>
       <w:bookmarkEnd w:id="36"/>
@@ -14694,7 +14563,6 @@
           <w:sz w:val="24"/>
           <w:szCs w:val="24"/>
         </w:rPr>
-        <w:lastRenderedPageBreak/>
         <w:t>Search hospitals and clinics base on:</w:t>
       </w:r>
     </w:p>
@@ -15383,6 +15251,32 @@
           <w:szCs w:val="24"/>
         </w:rPr>
         <w:t>guests.</w:t>
+      </w:r>
+    </w:p>
+    <w:p>
+      <w:pPr>
+        <w:spacing w:after="160" w:line="259" w:lineRule="auto"/>
+        <w:rPr>
+          <w:rFonts w:asciiTheme="minorHAnsi" w:eastAsiaTheme="majorEastAsia" w:hAnsiTheme="minorHAnsi" w:cstheme="majorBidi"/>
+          <w:b/>
+          <w:bCs/>
+          <w:color w:val="000000" w:themeColor="text1"/>
+          <w:sz w:val="28"/>
+          <w:szCs w:val="28"/>
+        </w:rPr>
+      </w:pPr>
+      <w:bookmarkStart w:id="42" w:name="_Toc388620304"/>
+      <w:bookmarkStart w:id="43" w:name="_Toc396111627"/>
+      <w:r>
+        <w:rPr>
+          <w:rFonts w:asciiTheme="minorHAnsi" w:eastAsiaTheme="majorEastAsia" w:hAnsiTheme="minorHAnsi" w:cstheme="majorBidi"/>
+          <w:b/>
+          <w:bCs/>
+          <w:color w:val="000000" w:themeColor="text1"/>
+          <w:sz w:val="28"/>
+          <w:szCs w:val="28"/>
+        </w:rPr>
+        <w:br w:type="page"/>
       </w:r>
     </w:p>
     <w:p>
@@ -15409,8 +15303,6 @@
           <w:szCs w:val="28"/>
         </w:rPr>
       </w:pPr>
-      <w:bookmarkStart w:id="42" w:name="_Toc388620304"/>
-      <w:bookmarkStart w:id="43" w:name="_Toc396111627"/>
       <w:r>
         <w:rPr>
           <w:rFonts w:asciiTheme="minorHAnsi" w:eastAsiaTheme="majorEastAsia" w:hAnsiTheme="minorHAnsi" w:cstheme="majorBidi"/>
@@ -15420,6 +15312,7 @@
           <w:sz w:val="28"/>
           <w:szCs w:val="28"/>
         </w:rPr>
+        <w:lastRenderedPageBreak/>
         <w:t>Boundaries of the System</w:t>
       </w:r>
       <w:bookmarkEnd w:id="42"/>
@@ -15512,7 +15405,6 @@
           <w:sz w:val="24"/>
           <w:szCs w:val="24"/>
         </w:rPr>
-        <w:lastRenderedPageBreak/>
         <w:t>English and another foreign languages are not supported for searching.</w:t>
       </w:r>
     </w:p>
@@ -16633,6 +16525,29 @@
     </w:tbl>
     <w:p>
       <w:pPr>
+        <w:spacing w:after="160" w:line="259" w:lineRule="auto"/>
+        <w:rPr>
+          <w:rFonts w:asciiTheme="minorHAnsi" w:eastAsia="MS Mincho" w:hAnsiTheme="minorHAnsi"/>
+          <w:b/>
+          <w:sz w:val="28"/>
+          <w:szCs w:val="28"/>
+          <w:lang w:eastAsia="ja-JP"/>
+        </w:rPr>
+      </w:pPr>
+      <w:bookmarkStart w:id="48" w:name="_Toc388620307"/>
+      <w:bookmarkStart w:id="49" w:name="_Toc396111630"/>
+      <w:r>
+        <w:rPr>
+          <w:rFonts w:asciiTheme="minorHAnsi" w:hAnsiTheme="minorHAnsi"/>
+          <w:b/>
+          <w:sz w:val="28"/>
+          <w:szCs w:val="28"/>
+        </w:rPr>
+        <w:br w:type="page"/>
+      </w:r>
+    </w:p>
+    <w:p>
+      <w:pPr>
         <w:pStyle w:val="NoSpacing"/>
         <w:numPr>
           <w:ilvl w:val="2"/>
@@ -16652,8 +16567,6 @@
           <w:szCs w:val="28"/>
         </w:rPr>
       </w:pPr>
-      <w:bookmarkStart w:id="48" w:name="_Toc388620307"/>
-      <w:bookmarkStart w:id="49" w:name="_Toc396111630"/>
       <w:r>
         <w:rPr>
           <w:rFonts w:asciiTheme="minorHAnsi" w:hAnsiTheme="minorHAnsi"/>
@@ -16661,6 +16574,7 @@
           <w:sz w:val="28"/>
           <w:szCs w:val="28"/>
         </w:rPr>
+        <w:lastRenderedPageBreak/>
         <w:t>Software requirements</w:t>
       </w:r>
       <w:bookmarkEnd w:id="48"/>
@@ -16950,10 +16864,9 @@
           <w:szCs w:val="28"/>
           <w:lang w:eastAsia="ja-JP"/>
         </w:rPr>
-        <w:lastRenderedPageBreak/>
         <w:drawing>
           <wp:inline distT="0" distB="0" distL="0" distR="0" wp14:anchorId="6472AE3B" wp14:editId="1E92EBFF">
-            <wp:extent cx="5715000" cy="5257800"/>
+            <wp:extent cx="5248275" cy="4828413"/>
             <wp:effectExtent l="0" t="0" r="0" b="0"/>
             <wp:docPr id="2" name="Picture 2" descr="C:\Users\Son\Desktop\Agile-development-methodology.png"/>
             <wp:cNvGraphicFramePr>
@@ -16984,7 +16897,7 @@
                   <pic:spPr bwMode="auto">
                     <a:xfrm>
                       <a:off x="0" y="0"/>
-                      <a:ext cx="5715000" cy="5257800"/>
+                      <a:ext cx="5251935" cy="4831780"/>
                     </a:xfrm>
                     <a:prstGeom prst="rect">
                       <a:avLst/>
@@ -17089,6 +17002,7 @@
           <w:sz w:val="28"/>
           <w:szCs w:val="28"/>
         </w:rPr>
+        <w:lastRenderedPageBreak/>
         <w:t>Roles and Responsibilities</w:t>
       </w:r>
       <w:bookmarkEnd w:id="54"/>
@@ -17457,7 +17371,6 @@
                 <w:sz w:val="24"/>
                 <w:szCs w:val="24"/>
               </w:rPr>
-              <w:lastRenderedPageBreak/>
               <w:t>Designer</w:t>
             </w:r>
           </w:p>
@@ -17545,7 +17458,6 @@
                 <w:sz w:val="24"/>
                 <w:szCs w:val="24"/>
               </w:rPr>
-              <w:lastRenderedPageBreak/>
               <w:t>Nguyễn Xuân Sơn</w:t>
             </w:r>
           </w:p>
@@ -20765,6 +20677,31 @@
     </w:tbl>
     <w:p>
       <w:pPr>
+        <w:spacing w:after="160" w:line="259" w:lineRule="auto"/>
+        <w:rPr>
+          <w:rFonts w:asciiTheme="minorHAnsi" w:eastAsiaTheme="majorEastAsia" w:hAnsiTheme="minorHAnsi" w:cstheme="majorBidi"/>
+          <w:b/>
+          <w:bCs/>
+          <w:color w:val="000000" w:themeColor="text1"/>
+          <w:sz w:val="28"/>
+          <w:szCs w:val="28"/>
+        </w:rPr>
+      </w:pPr>
+      <w:bookmarkStart w:id="68" w:name="_Toc396111642"/>
+      <w:r>
+        <w:rPr>
+          <w:rFonts w:asciiTheme="minorHAnsi" w:eastAsiaTheme="majorEastAsia" w:hAnsiTheme="minorHAnsi" w:cstheme="majorBidi"/>
+          <w:b/>
+          <w:bCs/>
+          <w:color w:val="000000" w:themeColor="text1"/>
+          <w:sz w:val="28"/>
+          <w:szCs w:val="28"/>
+        </w:rPr>
+        <w:br w:type="page"/>
+      </w:r>
+    </w:p>
+    <w:p>
+      <w:pPr>
         <w:pStyle w:val="ListParagraph"/>
         <w:numPr>
           <w:ilvl w:val="0"/>
@@ -20786,7 +20723,6 @@
           <w:szCs w:val="28"/>
         </w:rPr>
       </w:pPr>
-      <w:bookmarkStart w:id="68" w:name="_Toc396111642"/>
       <w:r>
         <w:rPr>
           <w:rFonts w:asciiTheme="minorHAnsi" w:eastAsiaTheme="majorEastAsia" w:hAnsiTheme="minorHAnsi" w:cstheme="majorBidi"/>
@@ -20796,6 +20732,7 @@
           <w:sz w:val="28"/>
           <w:szCs w:val="28"/>
         </w:rPr>
+        <w:lastRenderedPageBreak/>
         <w:t>Iteration 3</w:t>
       </w:r>
       <w:bookmarkEnd w:id="68"/>
@@ -20990,7 +20927,6 @@
                 <w:sz w:val="24"/>
                 <w:szCs w:val="24"/>
               </w:rPr>
-              <w:lastRenderedPageBreak/>
               <w:t>Advanced search</w:t>
             </w:r>
           </w:p>
@@ -22226,6 +22162,7 @@
           <w:sz w:val="36"/>
           <w:szCs w:val="36"/>
         </w:rPr>
+        <w:lastRenderedPageBreak/>
         <w:t>System Requirements Specification (SRS)</w:t>
       </w:r>
       <w:bookmarkEnd w:id="72"/>
@@ -22302,7 +22239,6 @@
           <w:sz w:val="28"/>
           <w:szCs w:val="28"/>
         </w:rPr>
-        <w:lastRenderedPageBreak/>
         <w:t>Guest requirement</w:t>
       </w:r>
       <w:bookmarkEnd w:id="75"/>
@@ -23054,6 +22990,32 @@
     </w:p>
     <w:p>
       <w:pPr>
+        <w:spacing w:after="160" w:line="259" w:lineRule="auto"/>
+        <w:rPr>
+          <w:rFonts w:asciiTheme="minorHAnsi" w:eastAsiaTheme="majorEastAsia" w:hAnsiTheme="minorHAnsi" w:cstheme="majorBidi"/>
+          <w:b/>
+          <w:bCs/>
+          <w:color w:val="000000" w:themeColor="text1"/>
+          <w:sz w:val="28"/>
+          <w:szCs w:val="28"/>
+        </w:rPr>
+      </w:pPr>
+      <w:bookmarkStart w:id="81" w:name="_Toc390669489"/>
+      <w:bookmarkStart w:id="82" w:name="_Toc396111650"/>
+      <w:r>
+        <w:rPr>
+          <w:rFonts w:asciiTheme="minorHAnsi" w:eastAsiaTheme="majorEastAsia" w:hAnsiTheme="minorHAnsi" w:cstheme="majorBidi"/>
+          <w:b/>
+          <w:bCs/>
+          <w:color w:val="000000" w:themeColor="text1"/>
+          <w:sz w:val="28"/>
+          <w:szCs w:val="28"/>
+        </w:rPr>
+        <w:br w:type="page"/>
+      </w:r>
+    </w:p>
+    <w:p>
+      <w:pPr>
         <w:pStyle w:val="ListParagraph"/>
         <w:numPr>
           <w:ilvl w:val="1"/>
@@ -23076,8 +23038,6 @@
           <w:szCs w:val="28"/>
         </w:rPr>
       </w:pPr>
-      <w:bookmarkStart w:id="81" w:name="_Toc390669489"/>
-      <w:bookmarkStart w:id="82" w:name="_Toc396111650"/>
       <w:r>
         <w:rPr>
           <w:rFonts w:asciiTheme="minorHAnsi" w:eastAsiaTheme="majorEastAsia" w:hAnsiTheme="minorHAnsi" w:cstheme="majorBidi"/>
@@ -23087,6 +23047,7 @@
           <w:sz w:val="28"/>
           <w:szCs w:val="28"/>
         </w:rPr>
+        <w:lastRenderedPageBreak/>
         <w:t>Administrator requirement</w:t>
       </w:r>
       <w:bookmarkEnd w:id="81"/>
@@ -23197,7 +23158,6 @@
           <w:sz w:val="24"/>
           <w:szCs w:val="24"/>
         </w:rPr>
-        <w:lastRenderedPageBreak/>
         <w:t>View users’ feedback.</w:t>
       </w:r>
     </w:p>
@@ -23736,6 +23696,32 @@
     </w:p>
     <w:p>
       <w:pPr>
+        <w:spacing w:after="160" w:line="259" w:lineRule="auto"/>
+        <w:rPr>
+          <w:rFonts w:asciiTheme="minorHAnsi" w:eastAsiaTheme="majorEastAsia" w:hAnsiTheme="minorHAnsi" w:cstheme="majorBidi"/>
+          <w:b/>
+          <w:bCs/>
+          <w:color w:val="000000" w:themeColor="text1"/>
+          <w:sz w:val="28"/>
+          <w:szCs w:val="28"/>
+        </w:rPr>
+      </w:pPr>
+      <w:bookmarkStart w:id="93" w:name="_Toc390669495"/>
+      <w:bookmarkStart w:id="94" w:name="_Toc396111656"/>
+      <w:r>
+        <w:rPr>
+          <w:rFonts w:asciiTheme="minorHAnsi" w:eastAsiaTheme="majorEastAsia" w:hAnsiTheme="minorHAnsi" w:cstheme="majorBidi"/>
+          <w:b/>
+          <w:bCs/>
+          <w:color w:val="000000" w:themeColor="text1"/>
+          <w:sz w:val="28"/>
+          <w:szCs w:val="28"/>
+        </w:rPr>
+        <w:br w:type="page"/>
+      </w:r>
+    </w:p>
+    <w:p>
+      <w:pPr>
         <w:pStyle w:val="ListParagraph"/>
         <w:numPr>
           <w:ilvl w:val="0"/>
@@ -23758,8 +23744,6 @@
           <w:szCs w:val="28"/>
         </w:rPr>
       </w:pPr>
-      <w:bookmarkStart w:id="93" w:name="_Toc390669495"/>
-      <w:bookmarkStart w:id="94" w:name="_Toc396111656"/>
       <w:r>
         <w:rPr>
           <w:rFonts w:asciiTheme="minorHAnsi" w:eastAsiaTheme="majorEastAsia" w:hAnsiTheme="minorHAnsi" w:cstheme="majorBidi"/>
@@ -23769,6 +23753,7 @@
           <w:sz w:val="28"/>
           <w:szCs w:val="28"/>
         </w:rPr>
+        <w:lastRenderedPageBreak/>
         <w:t>Function Requirements</w:t>
       </w:r>
       <w:bookmarkEnd w:id="93"/>
@@ -23836,7 +23821,6 @@
           <w:szCs w:val="24"/>
           <w:lang w:eastAsia="ja-JP"/>
         </w:rPr>
-        <w:lastRenderedPageBreak/>
         <w:drawing>
           <wp:inline distT="0" distB="0" distL="0" distR="0" wp14:anchorId="057451F5" wp14:editId="5A78DFF2">
             <wp:extent cx="5943600" cy="4856897"/>
@@ -23889,6 +23873,32 @@
     </w:p>
     <w:p>
       <w:pPr>
+        <w:spacing w:after="160" w:line="259" w:lineRule="auto"/>
+        <w:rPr>
+          <w:rFonts w:asciiTheme="minorHAnsi" w:eastAsiaTheme="majorEastAsia" w:hAnsiTheme="minorHAnsi" w:cstheme="majorBidi"/>
+          <w:b/>
+          <w:bCs/>
+          <w:color w:val="000000" w:themeColor="text1"/>
+          <w:sz w:val="28"/>
+          <w:szCs w:val="28"/>
+        </w:rPr>
+      </w:pPr>
+      <w:bookmarkStart w:id="97" w:name="_Toc390669497"/>
+      <w:bookmarkStart w:id="98" w:name="_Toc396111658"/>
+      <w:r>
+        <w:rPr>
+          <w:rFonts w:asciiTheme="minorHAnsi" w:eastAsiaTheme="majorEastAsia" w:hAnsiTheme="minorHAnsi" w:cstheme="majorBidi"/>
+          <w:b/>
+          <w:bCs/>
+          <w:color w:val="000000" w:themeColor="text1"/>
+          <w:sz w:val="28"/>
+          <w:szCs w:val="28"/>
+        </w:rPr>
+        <w:br w:type="page"/>
+      </w:r>
+    </w:p>
+    <w:p>
+      <w:pPr>
         <w:pStyle w:val="ListParagraph"/>
         <w:numPr>
           <w:ilvl w:val="0"/>
@@ -23911,8 +23921,6 @@
           <w:szCs w:val="28"/>
         </w:rPr>
       </w:pPr>
-      <w:bookmarkStart w:id="97" w:name="_Toc390669497"/>
-      <w:bookmarkStart w:id="98" w:name="_Toc396111658"/>
       <w:r>
         <w:rPr>
           <w:rFonts w:asciiTheme="minorHAnsi" w:eastAsiaTheme="majorEastAsia" w:hAnsiTheme="minorHAnsi" w:cstheme="majorBidi"/>
@@ -23922,6 +23930,7 @@
           <w:sz w:val="28"/>
           <w:szCs w:val="28"/>
         </w:rPr>
+        <w:lastRenderedPageBreak/>
         <w:t>Use case List</w:t>
       </w:r>
       <w:bookmarkEnd w:id="97"/>
@@ -23989,7 +23998,6 @@
           <w:szCs w:val="24"/>
           <w:lang w:eastAsia="ja-JP"/>
         </w:rPr>
-        <w:lastRenderedPageBreak/>
         <w:drawing>
           <wp:inline distT="0" distB="0" distL="0" distR="0" wp14:anchorId="6A342CBD" wp14:editId="6EA54917">
             <wp:extent cx="5067300" cy="4533900"/>
@@ -24042,6 +24050,32 @@
     </w:p>
     <w:p>
       <w:pPr>
+        <w:spacing w:after="160" w:line="259" w:lineRule="auto"/>
+        <w:rPr>
+          <w:rFonts w:asciiTheme="minorHAnsi" w:eastAsiaTheme="majorEastAsia" w:hAnsiTheme="minorHAnsi" w:cstheme="majorBidi"/>
+          <w:b/>
+          <w:bCs/>
+          <w:color w:val="000000" w:themeColor="text1"/>
+          <w:sz w:val="28"/>
+          <w:szCs w:val="28"/>
+        </w:rPr>
+      </w:pPr>
+      <w:bookmarkStart w:id="101" w:name="_Toc390669506"/>
+      <w:bookmarkStart w:id="102" w:name="_Toc396111660"/>
+      <w:r>
+        <w:rPr>
+          <w:rFonts w:asciiTheme="minorHAnsi" w:eastAsiaTheme="majorEastAsia" w:hAnsiTheme="minorHAnsi" w:cstheme="majorBidi"/>
+          <w:b/>
+          <w:bCs/>
+          <w:color w:val="000000" w:themeColor="text1"/>
+          <w:sz w:val="28"/>
+          <w:szCs w:val="28"/>
+        </w:rPr>
+        <w:br w:type="page"/>
+      </w:r>
+    </w:p>
+    <w:p>
+      <w:pPr>
         <w:pStyle w:val="ListParagraph"/>
         <w:numPr>
           <w:ilvl w:val="3"/>
@@ -24064,8 +24098,6 @@
           <w:szCs w:val="28"/>
         </w:rPr>
       </w:pPr>
-      <w:bookmarkStart w:id="101" w:name="_Toc390669506"/>
-      <w:bookmarkStart w:id="102" w:name="_Toc396111660"/>
       <w:r>
         <w:rPr>
           <w:rFonts w:asciiTheme="minorHAnsi" w:eastAsiaTheme="majorEastAsia" w:hAnsiTheme="minorHAnsi" w:cstheme="majorBidi"/>
@@ -24075,6 +24107,7 @@
           <w:sz w:val="28"/>
           <w:szCs w:val="28"/>
         </w:rPr>
+        <w:lastRenderedPageBreak/>
         <w:t>&lt;NU</w:t>
       </w:r>
       <w:r>
@@ -24113,7 +24146,6 @@
           <w:szCs w:val="24"/>
           <w:lang w:eastAsia="ja-JP"/>
         </w:rPr>
-        <w:lastRenderedPageBreak/>
         <w:drawing>
           <wp:inline distT="0" distB="0" distL="0" distR="0" wp14:anchorId="355BF766" wp14:editId="242ECA7D">
             <wp:extent cx="5600700" cy="4152900"/>
@@ -24324,6 +24356,7 @@
           <w:sz w:val="28"/>
           <w:szCs w:val="28"/>
         </w:rPr>
+        <w:lastRenderedPageBreak/>
         <w:t>&lt;AD&gt; Overview Use Case</w:t>
       </w:r>
       <w:bookmarkEnd w:id="105"/>
@@ -24351,7 +24384,6 @@
           <w:szCs w:val="24"/>
           <w:lang w:eastAsia="ja-JP"/>
         </w:rPr>
-        <w:lastRenderedPageBreak/>
         <w:drawing>
           <wp:inline distT="0" distB="0" distL="0" distR="0" wp14:anchorId="743DA8A6" wp14:editId="7C7BD313">
             <wp:extent cx="5943600" cy="3777831"/>
@@ -24714,6 +24746,32 @@
     </w:p>
     <w:p>
       <w:pPr>
+        <w:spacing w:after="160" w:line="259" w:lineRule="auto"/>
+        <w:rPr>
+          <w:rFonts w:asciiTheme="minorHAnsi" w:eastAsiaTheme="majorEastAsia" w:hAnsiTheme="minorHAnsi" w:cstheme="majorBidi"/>
+          <w:b/>
+          <w:bCs/>
+          <w:color w:val="000000" w:themeColor="text1"/>
+          <w:sz w:val="28"/>
+          <w:szCs w:val="28"/>
+        </w:rPr>
+      </w:pPr>
+      <w:bookmarkStart w:id="115" w:name="_Toc390669541"/>
+      <w:bookmarkStart w:id="116" w:name="_Toc396111667"/>
+      <w:r>
+        <w:rPr>
+          <w:rFonts w:asciiTheme="minorHAnsi" w:eastAsiaTheme="majorEastAsia" w:hAnsiTheme="minorHAnsi" w:cstheme="majorBidi"/>
+          <w:b/>
+          <w:bCs/>
+          <w:color w:val="000000" w:themeColor="text1"/>
+          <w:sz w:val="28"/>
+          <w:szCs w:val="28"/>
+        </w:rPr>
+        <w:br w:type="page"/>
+      </w:r>
+    </w:p>
+    <w:p>
+      <w:pPr>
         <w:pStyle w:val="ListParagraph"/>
         <w:numPr>
           <w:ilvl w:val="0"/>
@@ -24736,8 +24794,6 @@
           <w:szCs w:val="28"/>
         </w:rPr>
       </w:pPr>
-      <w:bookmarkStart w:id="115" w:name="_Toc390669541"/>
-      <w:bookmarkStart w:id="116" w:name="_Toc396111667"/>
       <w:r>
         <w:rPr>
           <w:rFonts w:asciiTheme="minorHAnsi" w:eastAsiaTheme="majorEastAsia" w:hAnsiTheme="minorHAnsi" w:cstheme="majorBidi"/>
@@ -24747,6 +24803,7 @@
           <w:sz w:val="28"/>
           <w:szCs w:val="28"/>
         </w:rPr>
+        <w:lastRenderedPageBreak/>
         <w:t>Maintainability</w:t>
       </w:r>
       <w:bookmarkEnd w:id="115"/>
@@ -24877,7 +24934,6 @@
           <w:sz w:val="28"/>
           <w:szCs w:val="28"/>
         </w:rPr>
-        <w:lastRenderedPageBreak/>
         <w:t>Portability</w:t>
       </w:r>
       <w:bookmarkEnd w:id="117"/>
@@ -25444,16 +25500,7 @@
     </w:p>
     <w:p>
       <w:pPr>
-        <w:pStyle w:val="ListParagraph"/>
-        <w:numPr>
-          <w:ilvl w:val="0"/>
-          <w:numId w:val="23"/>
-        </w:numPr>
-        <w:spacing w:before="120" w:after="0"/>
-        <w:ind w:left="360"/>
-        <w:contextualSpacing w:val="0"/>
-        <w:jc w:val="both"/>
-        <w:outlineLvl w:val="1"/>
+        <w:spacing w:after="160" w:line="259" w:lineRule="auto"/>
         <w:rPr>
           <w:rFonts w:asciiTheme="minorHAnsi" w:eastAsiaTheme="majorEastAsia" w:hAnsiTheme="minorHAnsi" w:cstheme="majorBidi"/>
           <w:b/>
@@ -25463,35 +25510,7 @@
           <w:szCs w:val="28"/>
         </w:rPr>
       </w:pPr>
-      <w:bookmarkStart w:id="128" w:name="_Toc390722343"/>
-      <w:bookmarkStart w:id="129" w:name="_Toc396111674"/>
-      <w:r>
-        <w:rPr>
-          <w:rFonts w:asciiTheme="minorHAnsi" w:eastAsiaTheme="majorEastAsia" w:hAnsiTheme="minorHAnsi" w:cstheme="majorBidi"/>
-          <w:b/>
-          <w:bCs/>
-          <w:color w:val="000000" w:themeColor="text1"/>
-          <w:sz w:val="28"/>
-          <w:szCs w:val="28"/>
-        </w:rPr>
-        <w:t>Detailed Description of Components</w:t>
-      </w:r>
-      <w:bookmarkEnd w:id="128"/>
-      <w:bookmarkEnd w:id="129"/>
-    </w:p>
-    <w:p>
-      <w:pPr>
-        <w:spacing w:after="160" w:line="259" w:lineRule="auto"/>
-        <w:rPr>
-          <w:rFonts w:asciiTheme="minorHAnsi" w:eastAsiaTheme="majorEastAsia" w:hAnsiTheme="minorHAnsi" w:cstheme="majorBidi"/>
-          <w:b/>
-          <w:bCs/>
-          <w:color w:val="000000" w:themeColor="text1"/>
-          <w:sz w:val="28"/>
-          <w:szCs w:val="28"/>
-        </w:rPr>
-      </w:pPr>
-      <w:bookmarkStart w:id="130" w:name="_Toc390722344"/>
+      <w:bookmarkStart w:id="128" w:name="_Toc390722344"/>
       <w:r>
         <w:rPr>
           <w:rFonts w:asciiTheme="minorHAnsi" w:eastAsiaTheme="majorEastAsia" w:hAnsiTheme="minorHAnsi" w:cstheme="majorBidi"/>
@@ -25559,7 +25578,7 @@
           <w:szCs w:val="28"/>
         </w:rPr>
       </w:pPr>
-      <w:bookmarkStart w:id="131" w:name="_Toc396111675"/>
+      <w:bookmarkStart w:id="129" w:name="_Toc396111675"/>
       <w:r>
         <w:rPr>
           <w:rFonts w:asciiTheme="minorHAnsi" w:eastAsiaTheme="majorEastAsia" w:hAnsiTheme="minorHAnsi" w:cstheme="majorBidi"/>
@@ -25572,8 +25591,8 @@
         <w:lastRenderedPageBreak/>
         <w:t>Class Diagram</w:t>
       </w:r>
-      <w:bookmarkEnd w:id="130"/>
-      <w:bookmarkEnd w:id="131"/>
+      <w:bookmarkEnd w:id="128"/>
+      <w:bookmarkEnd w:id="129"/>
     </w:p>
     <w:p>
       <w:pPr>
@@ -25674,8 +25693,8 @@
           <w:szCs w:val="28"/>
         </w:rPr>
       </w:pPr>
-      <w:bookmarkStart w:id="132" w:name="_Toc390722373"/>
-      <w:bookmarkStart w:id="133" w:name="_Toc396111676"/>
+      <w:bookmarkStart w:id="130" w:name="_Toc390722373"/>
+      <w:bookmarkStart w:id="131" w:name="_Toc396111676"/>
       <w:r>
         <w:rPr>
           <w:rFonts w:asciiTheme="minorHAnsi" w:eastAsiaTheme="majorEastAsia" w:hAnsiTheme="minorHAnsi" w:cstheme="majorBidi"/>
@@ -25688,8 +25707,8 @@
         <w:lastRenderedPageBreak/>
         <w:t>Sequence Diagram</w:t>
       </w:r>
-      <w:bookmarkEnd w:id="132"/>
-      <w:bookmarkEnd w:id="133"/>
+      <w:bookmarkEnd w:id="130"/>
+      <w:bookmarkEnd w:id="131"/>
     </w:p>
     <w:p>
       <w:pPr>
@@ -25715,8 +25734,8 @@
           <w:szCs w:val="28"/>
         </w:rPr>
       </w:pPr>
-      <w:bookmarkStart w:id="134" w:name="_Toc390722374"/>
-      <w:bookmarkStart w:id="135" w:name="_Toc396111677"/>
+      <w:bookmarkStart w:id="132" w:name="_Toc396111677"/>
+      <w:bookmarkStart w:id="133" w:name="_Toc390722374"/>
       <w:r>
         <w:rPr>
           <w:rFonts w:asciiTheme="minorHAnsi" w:eastAsiaTheme="majorEastAsia" w:hAnsiTheme="minorHAnsi" w:cstheme="majorBidi"/>
@@ -25739,7 +25758,7 @@
         </w:rPr>
         <w:t>Search Hospital</w:t>
       </w:r>
-      <w:bookmarkEnd w:id="135"/>
+      <w:bookmarkEnd w:id="132"/>
     </w:p>
     <w:p>
       <w:pPr>
@@ -25837,7 +25856,7 @@
           <w:szCs w:val="28"/>
         </w:rPr>
       </w:pPr>
-      <w:bookmarkStart w:id="136" w:name="_Toc396111678"/>
+      <w:bookmarkStart w:id="134" w:name="_Toc396111678"/>
       <w:r>
         <w:rPr>
           <w:rFonts w:asciiTheme="minorHAnsi" w:eastAsiaTheme="majorEastAsia" w:hAnsiTheme="minorHAnsi" w:cstheme="majorBidi"/>
@@ -25849,9 +25868,9 @@
         </w:rPr>
         <w:t>Advanced Search Hospital</w:t>
       </w:r>
-      <w:bookmarkEnd w:id="136"/>
+      <w:bookmarkEnd w:id="134"/>
     </w:p>
-    <w:bookmarkEnd w:id="134"/>
+    <w:bookmarkEnd w:id="133"/>
     <w:p>
       <w:pPr>
         <w:spacing w:before="120" w:after="0"/>
@@ -25948,8 +25967,8 @@
           <w:szCs w:val="28"/>
         </w:rPr>
       </w:pPr>
-      <w:bookmarkStart w:id="137" w:name="_Toc390722375"/>
-      <w:bookmarkStart w:id="138" w:name="_Toc396111679"/>
+      <w:bookmarkStart w:id="135" w:name="_Toc396111679"/>
+      <w:bookmarkStart w:id="136" w:name="_Toc390722375"/>
       <w:r>
         <w:rPr>
           <w:rFonts w:asciiTheme="minorHAnsi" w:eastAsiaTheme="majorEastAsia" w:hAnsiTheme="minorHAnsi" w:cstheme="majorBidi"/>
@@ -25961,7 +25980,7 @@
         </w:rPr>
         <w:t>Location Search Hospital</w:t>
       </w:r>
-      <w:bookmarkEnd w:id="138"/>
+      <w:bookmarkEnd w:id="135"/>
     </w:p>
     <w:p>
       <w:pPr>
@@ -26041,6 +26060,31 @@
     </w:p>
     <w:p>
       <w:pPr>
+        <w:spacing w:after="160" w:line="259" w:lineRule="auto"/>
+        <w:rPr>
+          <w:rFonts w:asciiTheme="minorHAnsi" w:eastAsiaTheme="majorEastAsia" w:hAnsiTheme="minorHAnsi" w:cstheme="majorBidi"/>
+          <w:b/>
+          <w:bCs/>
+          <w:color w:val="000000" w:themeColor="text1"/>
+          <w:sz w:val="28"/>
+          <w:szCs w:val="28"/>
+        </w:rPr>
+      </w:pPr>
+      <w:bookmarkStart w:id="137" w:name="_Toc396111680"/>
+      <w:r>
+        <w:rPr>
+          <w:rFonts w:asciiTheme="minorHAnsi" w:eastAsiaTheme="majorEastAsia" w:hAnsiTheme="minorHAnsi" w:cstheme="majorBidi"/>
+          <w:b/>
+          <w:bCs/>
+          <w:color w:val="000000" w:themeColor="text1"/>
+          <w:sz w:val="28"/>
+          <w:szCs w:val="28"/>
+        </w:rPr>
+        <w:br w:type="page"/>
+      </w:r>
+    </w:p>
+    <w:p>
+      <w:pPr>
         <w:pStyle w:val="ListParagraph"/>
         <w:numPr>
           <w:ilvl w:val="1"/>
@@ -26063,7 +26107,6 @@
           <w:szCs w:val="28"/>
         </w:rPr>
       </w:pPr>
-      <w:bookmarkStart w:id="139" w:name="_Toc396111680"/>
       <w:r>
         <w:rPr>
           <w:rFonts w:asciiTheme="minorHAnsi" w:eastAsiaTheme="majorEastAsia" w:hAnsiTheme="minorHAnsi" w:cstheme="majorBidi"/>
@@ -26073,9 +26116,10 @@
           <w:sz w:val="28"/>
           <w:szCs w:val="28"/>
         </w:rPr>
+        <w:lastRenderedPageBreak/>
         <w:t>Import Hospital Using Excel</w:t>
       </w:r>
-      <w:bookmarkEnd w:id="139"/>
+      <w:bookmarkEnd w:id="137"/>
     </w:p>
     <w:p>
       <w:pPr>
@@ -26099,7 +26143,6 @@
           <w:szCs w:val="24"/>
           <w:lang w:eastAsia="ja-JP"/>
         </w:rPr>
-        <w:lastRenderedPageBreak/>
         <w:drawing>
           <wp:inline distT="0" distB="0" distL="0" distR="0" wp14:anchorId="093254DB" wp14:editId="6AEE1698">
             <wp:extent cx="5943600" cy="2986122"/>
@@ -26174,7 +26217,7 @@
           <w:szCs w:val="28"/>
         </w:rPr>
       </w:pPr>
-      <w:bookmarkStart w:id="140" w:name="_Toc396111681"/>
+      <w:bookmarkStart w:id="138" w:name="_Toc396111681"/>
       <w:r>
         <w:rPr>
           <w:rFonts w:asciiTheme="minorHAnsi" w:eastAsiaTheme="majorEastAsia" w:hAnsiTheme="minorHAnsi" w:cstheme="majorBidi"/>
@@ -26186,8 +26229,8 @@
         </w:rPr>
         <w:t>Save valid Excel records</w:t>
       </w:r>
-      <w:bookmarkEnd w:id="137"/>
-      <w:bookmarkEnd w:id="140"/>
+      <w:bookmarkEnd w:id="136"/>
+      <w:bookmarkEnd w:id="138"/>
     </w:p>
     <w:p>
       <w:pPr>
@@ -26263,6 +26306,32 @@
     </w:p>
     <w:p>
       <w:pPr>
+        <w:spacing w:after="160" w:line="259" w:lineRule="auto"/>
+        <w:rPr>
+          <w:rFonts w:asciiTheme="minorHAnsi" w:eastAsiaTheme="majorEastAsia" w:hAnsiTheme="minorHAnsi" w:cstheme="majorBidi"/>
+          <w:b/>
+          <w:bCs/>
+          <w:color w:val="000000" w:themeColor="text1"/>
+          <w:sz w:val="28"/>
+          <w:szCs w:val="28"/>
+        </w:rPr>
+      </w:pPr>
+      <w:bookmarkStart w:id="139" w:name="_Toc390722376"/>
+      <w:bookmarkStart w:id="140" w:name="_Toc396111682"/>
+      <w:r>
+        <w:rPr>
+          <w:rFonts w:asciiTheme="minorHAnsi" w:eastAsiaTheme="majorEastAsia" w:hAnsiTheme="minorHAnsi" w:cstheme="majorBidi"/>
+          <w:b/>
+          <w:bCs/>
+          <w:color w:val="000000" w:themeColor="text1"/>
+          <w:sz w:val="28"/>
+          <w:szCs w:val="28"/>
+        </w:rPr>
+        <w:br w:type="page"/>
+      </w:r>
+    </w:p>
+    <w:p>
+      <w:pPr>
         <w:pStyle w:val="ListParagraph"/>
         <w:numPr>
           <w:ilvl w:val="1"/>
@@ -26285,8 +26354,6 @@
           <w:szCs w:val="28"/>
         </w:rPr>
       </w:pPr>
-      <w:bookmarkStart w:id="141" w:name="_Toc390722376"/>
-      <w:bookmarkStart w:id="142" w:name="_Toc396111682"/>
       <w:r>
         <w:rPr>
           <w:rFonts w:asciiTheme="minorHAnsi" w:eastAsiaTheme="majorEastAsia" w:hAnsiTheme="minorHAnsi" w:cstheme="majorBidi"/>
@@ -26296,10 +26363,11 @@
           <w:sz w:val="28"/>
           <w:szCs w:val="28"/>
         </w:rPr>
+        <w:lastRenderedPageBreak/>
         <w:t>Create Hospital</w:t>
       </w:r>
-      <w:bookmarkEnd w:id="141"/>
-      <w:bookmarkEnd w:id="142"/>
+      <w:bookmarkEnd w:id="139"/>
+      <w:bookmarkEnd w:id="140"/>
     </w:p>
     <w:p>
       <w:pPr>
@@ -26323,7 +26391,6 @@
           <w:szCs w:val="24"/>
           <w:lang w:eastAsia="ja-JP"/>
         </w:rPr>
-        <w:lastRenderedPageBreak/>
         <w:drawing>
           <wp:inline distT="0" distB="0" distL="0" distR="0" wp14:anchorId="1745055A" wp14:editId="4DEAFDB9">
             <wp:extent cx="5943600" cy="3077210"/>
@@ -26398,8 +26465,8 @@
           <w:szCs w:val="28"/>
         </w:rPr>
       </w:pPr>
-      <w:bookmarkStart w:id="143" w:name="_Toc390722377"/>
-      <w:bookmarkStart w:id="144" w:name="_Toc396111683"/>
+      <w:bookmarkStart w:id="141" w:name="_Toc390722377"/>
+      <w:bookmarkStart w:id="142" w:name="_Toc396111683"/>
       <w:r>
         <w:rPr>
           <w:rFonts w:asciiTheme="minorHAnsi" w:eastAsiaTheme="majorEastAsia" w:hAnsiTheme="minorHAnsi" w:cstheme="majorBidi"/>
@@ -26411,7 +26478,7 @@
         </w:rPr>
         <w:t xml:space="preserve">View Hospital </w:t>
       </w:r>
-      <w:bookmarkEnd w:id="143"/>
+      <w:bookmarkEnd w:id="141"/>
       <w:r>
         <w:rPr>
           <w:rFonts w:asciiTheme="minorHAnsi" w:eastAsiaTheme="majorEastAsia" w:hAnsiTheme="minorHAnsi" w:cstheme="majorBidi"/>
@@ -26423,7 +26490,7 @@
         </w:rPr>
         <w:t>Detail</w:t>
       </w:r>
-      <w:bookmarkEnd w:id="144"/>
+      <w:bookmarkEnd w:id="142"/>
     </w:p>
     <w:p>
       <w:pPr>
@@ -26499,6 +26566,32 @@
     </w:p>
     <w:p>
       <w:pPr>
+        <w:spacing w:after="160" w:line="259" w:lineRule="auto"/>
+        <w:rPr>
+          <w:rFonts w:asciiTheme="minorHAnsi" w:eastAsiaTheme="majorEastAsia" w:hAnsiTheme="minorHAnsi" w:cstheme="majorBidi"/>
+          <w:b/>
+          <w:bCs/>
+          <w:color w:val="000000" w:themeColor="text1"/>
+          <w:sz w:val="28"/>
+          <w:szCs w:val="28"/>
+        </w:rPr>
+      </w:pPr>
+      <w:bookmarkStart w:id="143" w:name="_Toc396111684"/>
+      <w:bookmarkStart w:id="144" w:name="_Toc390722378"/>
+      <w:r>
+        <w:rPr>
+          <w:rFonts w:asciiTheme="minorHAnsi" w:eastAsiaTheme="majorEastAsia" w:hAnsiTheme="minorHAnsi" w:cstheme="majorBidi"/>
+          <w:b/>
+          <w:bCs/>
+          <w:color w:val="000000" w:themeColor="text1"/>
+          <w:sz w:val="28"/>
+          <w:szCs w:val="28"/>
+        </w:rPr>
+        <w:br w:type="page"/>
+      </w:r>
+    </w:p>
+    <w:p>
+      <w:pPr>
         <w:pStyle w:val="ListParagraph"/>
         <w:numPr>
           <w:ilvl w:val="1"/>
@@ -26521,8 +26614,6 @@
           <w:szCs w:val="28"/>
         </w:rPr>
       </w:pPr>
-      <w:bookmarkStart w:id="145" w:name="_Toc390722378"/>
-      <w:bookmarkStart w:id="146" w:name="_Toc396111684"/>
       <w:r>
         <w:rPr>
           <w:rFonts w:asciiTheme="minorHAnsi" w:eastAsiaTheme="majorEastAsia" w:hAnsiTheme="minorHAnsi" w:cstheme="majorBidi"/>
@@ -26532,6 +26623,7 @@
           <w:sz w:val="28"/>
           <w:szCs w:val="28"/>
         </w:rPr>
+        <w:lastRenderedPageBreak/>
         <w:t>Display list of hospital</w:t>
       </w:r>
       <w:r>
@@ -26545,7 +26637,7 @@
         </w:rPr>
         <w:t>s</w:t>
       </w:r>
-      <w:bookmarkEnd w:id="146"/>
+      <w:bookmarkEnd w:id="143"/>
     </w:p>
     <w:p>
       <w:pPr>
@@ -26643,7 +26735,7 @@
           <w:szCs w:val="28"/>
         </w:rPr>
       </w:pPr>
-      <w:bookmarkStart w:id="147" w:name="_Toc396111685"/>
+      <w:bookmarkStart w:id="145" w:name="_Toc396111685"/>
       <w:r>
         <w:rPr>
           <w:rFonts w:asciiTheme="minorHAnsi" w:eastAsiaTheme="majorEastAsia" w:hAnsiTheme="minorHAnsi" w:cstheme="majorBidi"/>
@@ -26653,11 +26745,10 @@
           <w:sz w:val="28"/>
           <w:szCs w:val="28"/>
         </w:rPr>
-        <w:lastRenderedPageBreak/>
         <w:t>Update Hospital Information</w:t>
       </w:r>
+      <w:bookmarkEnd w:id="144"/>
       <w:bookmarkEnd w:id="145"/>
-      <w:bookmarkEnd w:id="147"/>
     </w:p>
     <w:p>
       <w:pPr>
@@ -26733,6 +26824,32 @@
     </w:p>
     <w:p>
       <w:pPr>
+        <w:spacing w:after="160" w:line="259" w:lineRule="auto"/>
+        <w:rPr>
+          <w:rFonts w:asciiTheme="minorHAnsi" w:eastAsiaTheme="majorEastAsia" w:hAnsiTheme="minorHAnsi" w:cstheme="majorBidi"/>
+          <w:b/>
+          <w:bCs/>
+          <w:color w:val="000000" w:themeColor="text1"/>
+          <w:sz w:val="28"/>
+          <w:szCs w:val="28"/>
+        </w:rPr>
+      </w:pPr>
+      <w:bookmarkStart w:id="146" w:name="_Toc390722381"/>
+      <w:bookmarkStart w:id="147" w:name="_Toc396111686"/>
+      <w:r>
+        <w:rPr>
+          <w:rFonts w:asciiTheme="minorHAnsi" w:eastAsiaTheme="majorEastAsia" w:hAnsiTheme="minorHAnsi" w:cstheme="majorBidi"/>
+          <w:b/>
+          <w:bCs/>
+          <w:color w:val="000000" w:themeColor="text1"/>
+          <w:sz w:val="28"/>
+          <w:szCs w:val="28"/>
+        </w:rPr>
+        <w:br w:type="page"/>
+      </w:r>
+    </w:p>
+    <w:p>
+      <w:pPr>
         <w:pStyle w:val="ListParagraph"/>
         <w:numPr>
           <w:ilvl w:val="1"/>
@@ -26755,8 +26872,6 @@
           <w:szCs w:val="28"/>
         </w:rPr>
       </w:pPr>
-      <w:bookmarkStart w:id="148" w:name="_Toc390722381"/>
-      <w:bookmarkStart w:id="149" w:name="_Toc396111686"/>
       <w:r>
         <w:rPr>
           <w:rFonts w:asciiTheme="minorHAnsi" w:eastAsiaTheme="majorEastAsia" w:hAnsiTheme="minorHAnsi" w:cstheme="majorBidi"/>
@@ -26766,10 +26881,11 @@
           <w:sz w:val="28"/>
           <w:szCs w:val="28"/>
         </w:rPr>
+        <w:lastRenderedPageBreak/>
         <w:t>Comment</w:t>
       </w:r>
-      <w:bookmarkEnd w:id="148"/>
-      <w:bookmarkEnd w:id="149"/>
+      <w:bookmarkEnd w:id="146"/>
+      <w:bookmarkEnd w:id="147"/>
     </w:p>
     <w:p>
       <w:pPr>
@@ -26867,8 +26983,8 @@
           <w:szCs w:val="28"/>
         </w:rPr>
       </w:pPr>
-      <w:bookmarkStart w:id="150" w:name="_Toc390722383"/>
-      <w:bookmarkStart w:id="151" w:name="_Toc396111687"/>
+      <w:bookmarkStart w:id="148" w:name="_Toc390722383"/>
+      <w:bookmarkStart w:id="149" w:name="_Toc396111687"/>
       <w:r>
         <w:rPr>
           <w:rFonts w:asciiTheme="minorHAnsi" w:eastAsiaTheme="majorEastAsia" w:hAnsiTheme="minorHAnsi" w:cstheme="majorBidi"/>
@@ -26880,8 +26996,8 @@
         </w:rPr>
         <w:t>View Statistics</w:t>
       </w:r>
-      <w:bookmarkEnd w:id="150"/>
-      <w:bookmarkEnd w:id="151"/>
+      <w:bookmarkEnd w:id="148"/>
+      <w:bookmarkEnd w:id="149"/>
     </w:p>
     <w:p>
       <w:pPr>
@@ -26905,7 +27021,6 @@
           <w:szCs w:val="24"/>
           <w:lang w:eastAsia="ja-JP"/>
         </w:rPr>
-        <w:lastRenderedPageBreak/>
         <w:drawing>
           <wp:inline distT="0" distB="0" distL="0" distR="0" wp14:anchorId="098E1044" wp14:editId="2A12BF92">
             <wp:extent cx="5943600" cy="1676400"/>
@@ -26968,7 +27083,7 @@
           <w:szCs w:val="28"/>
         </w:rPr>
       </w:pPr>
-      <w:bookmarkStart w:id="152" w:name="_Toc390722415"/>
+      <w:bookmarkStart w:id="150" w:name="_Toc390722415"/>
       <w:r>
         <w:rPr>
           <w:rFonts w:asciiTheme="minorHAnsi" w:eastAsiaTheme="majorEastAsia" w:hAnsiTheme="minorHAnsi" w:cstheme="majorBidi"/>
@@ -27028,9 +27143,9 @@
           <w:szCs w:val="28"/>
         </w:rPr>
       </w:pPr>
-      <w:bookmarkStart w:id="153" w:name="_Toc390722443"/>
-      <w:bookmarkStart w:id="154" w:name="_Toc396111688"/>
-      <w:bookmarkEnd w:id="152"/>
+      <w:bookmarkStart w:id="151" w:name="_Toc390722443"/>
+      <w:bookmarkStart w:id="152" w:name="_Toc396111688"/>
+      <w:bookmarkEnd w:id="150"/>
       <w:r>
         <w:rPr>
           <w:rFonts w:asciiTheme="minorHAnsi" w:eastAsiaTheme="majorEastAsia" w:hAnsiTheme="minorHAnsi" w:cstheme="majorBidi"/>
@@ -27065,7 +27180,7 @@
         </w:rPr>
         <w:t>m</w:t>
       </w:r>
-      <w:bookmarkEnd w:id="153"/>
+      <w:bookmarkEnd w:id="151"/>
       <w:r>
         <w:rPr>
           <w:rFonts w:asciiTheme="minorHAnsi" w:eastAsiaTheme="majorEastAsia" w:hAnsiTheme="minorHAnsi" w:cstheme="majorBidi"/>
@@ -27077,7 +27192,7 @@
         </w:rPr>
         <w:t>s</w:t>
       </w:r>
-      <w:bookmarkEnd w:id="154"/>
+      <w:bookmarkEnd w:id="152"/>
     </w:p>
     <w:p>
       <w:pPr>
@@ -27103,8 +27218,8 @@
           <w:szCs w:val="28"/>
         </w:rPr>
       </w:pPr>
-      <w:bookmarkStart w:id="155" w:name="_Toc390722444"/>
-      <w:bookmarkStart w:id="156" w:name="_Toc396111689"/>
+      <w:bookmarkStart w:id="153" w:name="_Toc390722444"/>
+      <w:bookmarkStart w:id="154" w:name="_Toc396111689"/>
       <w:r>
         <w:rPr>
           <w:rFonts w:asciiTheme="minorHAnsi" w:eastAsiaTheme="majorEastAsia" w:hAnsiTheme="minorHAnsi" w:cstheme="majorBidi"/>
@@ -27116,8 +27231,8 @@
         </w:rPr>
         <w:t>Geographic Information Retrieval</w:t>
       </w:r>
-      <w:bookmarkEnd w:id="155"/>
-      <w:bookmarkEnd w:id="156"/>
+      <w:bookmarkEnd w:id="153"/>
+      <w:bookmarkEnd w:id="154"/>
     </w:p>
     <w:p>
       <w:pPr>
@@ -27142,8 +27257,8 @@
           <w:szCs w:val="28"/>
         </w:rPr>
       </w:pPr>
-      <w:bookmarkStart w:id="157" w:name="_Toc390722445"/>
-      <w:bookmarkStart w:id="158" w:name="_Toc396111690"/>
+      <w:bookmarkStart w:id="155" w:name="_Toc390722445"/>
+      <w:bookmarkStart w:id="156" w:name="_Toc396111690"/>
       <w:r>
         <w:rPr>
           <w:rFonts w:asciiTheme="minorHAnsi" w:eastAsiaTheme="majorEastAsia" w:hAnsiTheme="minorHAnsi" w:cstheme="majorBidi"/>
@@ -27155,8 +27270,8 @@
         </w:rPr>
         <w:t>Definition</w:t>
       </w:r>
-      <w:bookmarkEnd w:id="157"/>
-      <w:bookmarkEnd w:id="158"/>
+      <w:bookmarkEnd w:id="155"/>
+      <w:bookmarkEnd w:id="156"/>
     </w:p>
     <w:p>
       <w:pPr>
@@ -27457,8 +27572,8 @@
           <w:szCs w:val="28"/>
         </w:rPr>
       </w:pPr>
-      <w:bookmarkStart w:id="159" w:name="_Toc390722446"/>
-      <w:bookmarkStart w:id="160" w:name="_Toc396111691"/>
+      <w:bookmarkStart w:id="157" w:name="_Toc390722446"/>
+      <w:bookmarkStart w:id="158" w:name="_Toc396111691"/>
       <w:r>
         <w:rPr>
           <w:rFonts w:asciiTheme="minorHAnsi" w:eastAsiaTheme="majorEastAsia" w:hAnsiTheme="minorHAnsi" w:cstheme="majorBidi"/>
@@ -27470,9 +27585,9 @@
         </w:rPr>
         <w:t>Examples</w:t>
       </w:r>
-      <w:bookmarkStart w:id="161" w:name="_Toc390722449"/>
-      <w:bookmarkEnd w:id="159"/>
-      <w:bookmarkEnd w:id="160"/>
+      <w:bookmarkStart w:id="159" w:name="_Toc390722449"/>
+      <w:bookmarkEnd w:id="157"/>
+      <w:bookmarkEnd w:id="158"/>
     </w:p>
     <w:p>
       <w:pPr>
@@ -27701,6 +27816,34 @@
     </w:p>
     <w:p>
       <w:pPr>
+        <w:spacing w:after="160" w:line="259" w:lineRule="auto"/>
+        <w:rPr>
+          <w:rFonts w:asciiTheme="minorHAnsi" w:eastAsiaTheme="majorEastAsia" w:hAnsiTheme="minorHAnsi" w:cstheme="majorBidi"/>
+          <w:b/>
+          <w:bCs/>
+          <w:i/>
+          <w:color w:val="000000" w:themeColor="text1"/>
+          <w:sz w:val="24"/>
+          <w:szCs w:val="24"/>
+          <w:u w:val="single"/>
+        </w:rPr>
+      </w:pPr>
+      <w:r>
+        <w:rPr>
+          <w:rFonts w:asciiTheme="minorHAnsi" w:eastAsiaTheme="majorEastAsia" w:hAnsiTheme="minorHAnsi" w:cstheme="majorBidi"/>
+          <w:b/>
+          <w:bCs/>
+          <w:i/>
+          <w:color w:val="000000" w:themeColor="text1"/>
+          <w:sz w:val="24"/>
+          <w:szCs w:val="24"/>
+          <w:u w:val="single"/>
+        </w:rPr>
+        <w:br w:type="page"/>
+      </w:r>
+    </w:p>
+    <w:p>
+      <w:pPr>
         <w:spacing w:before="120" w:after="0"/>
         <w:ind w:left="1080"/>
         <w:jc w:val="both"/>
@@ -27723,6 +27866,7 @@
           <w:szCs w:val="24"/>
           <w:u w:val="single"/>
         </w:rPr>
+        <w:lastRenderedPageBreak/>
         <w:t>Example 2</w:t>
       </w:r>
       <w:r>
@@ -27886,7 +28030,6 @@
           <w:sz w:val="24"/>
           <w:szCs w:val="24"/>
         </w:rPr>
-        <w:lastRenderedPageBreak/>
         <w:t>{Where}</w:t>
       </w:r>
       <w:r>
@@ -28125,8 +28268,8 @@
           <w:szCs w:val="28"/>
         </w:rPr>
       </w:pPr>
-      <w:bookmarkStart w:id="162" w:name="_Toc396111692"/>
-      <w:bookmarkEnd w:id="161"/>
+      <w:bookmarkStart w:id="160" w:name="_Toc396111692"/>
+      <w:bookmarkEnd w:id="159"/>
       <w:r>
         <w:rPr>
           <w:rFonts w:asciiTheme="minorHAnsi" w:eastAsiaTheme="majorEastAsia" w:hAnsiTheme="minorHAnsi" w:cstheme="majorBidi"/>
@@ -28138,7 +28281,7 @@
         </w:rPr>
         <w:t>Haversine Formula</w:t>
       </w:r>
-      <w:bookmarkEnd w:id="162"/>
+      <w:bookmarkEnd w:id="160"/>
     </w:p>
     <w:p>
       <w:pPr>
@@ -28164,7 +28307,7 @@
           <w:szCs w:val="28"/>
         </w:rPr>
       </w:pPr>
-      <w:bookmarkStart w:id="163" w:name="_Toc396111693"/>
+      <w:bookmarkStart w:id="161" w:name="_Toc396111693"/>
       <w:r>
         <w:rPr>
           <w:rFonts w:asciiTheme="minorHAnsi" w:eastAsiaTheme="majorEastAsia" w:hAnsiTheme="minorHAnsi" w:cstheme="majorBidi"/>
@@ -28176,7 +28319,7 @@
         </w:rPr>
         <w:t>Definition</w:t>
       </w:r>
-      <w:bookmarkEnd w:id="163"/>
+      <w:bookmarkEnd w:id="161"/>
     </w:p>
     <w:p>
       <w:pPr>
@@ -29457,7 +29600,7 @@
           <w:szCs w:val="28"/>
         </w:rPr>
       </w:pPr>
-      <w:bookmarkStart w:id="164" w:name="_Toc396111694"/>
+      <w:bookmarkStart w:id="162" w:name="_Toc396111694"/>
       <w:r>
         <w:rPr>
           <w:rFonts w:asciiTheme="minorHAnsi" w:eastAsiaTheme="majorEastAsia" w:hAnsiTheme="minorHAnsi" w:cstheme="majorBidi"/>
@@ -29467,9 +29610,10 @@
           <w:sz w:val="28"/>
           <w:szCs w:val="28"/>
         </w:rPr>
+        <w:lastRenderedPageBreak/>
         <w:t>Example</w:t>
       </w:r>
-      <w:bookmarkEnd w:id="164"/>
+      <w:bookmarkEnd w:id="162"/>
     </w:p>
     <w:p>
       <w:pPr>
@@ -29626,7 +29770,6 @@
           <w:sz w:val="24"/>
           <w:szCs w:val="24"/>
         </w:rPr>
-        <w:lastRenderedPageBreak/>
         <w:t>Number.prototype.toRad = function() {</w:t>
       </w:r>
     </w:p>
@@ -30136,7 +30279,7 @@
             <w:bCs/>
             <w:noProof/>
           </w:rPr>
-          <w:t>12</w:t>
+          <w:t>3</w:t>
         </w:r>
         <w:r>
           <w:rPr>
@@ -39051,7 +39194,7 @@
 </file>
 
 <file path=customXml/itemProps2.xml><?xml version="1.0" encoding="utf-8"?>
-<ds:datastoreItem xmlns:ds="http://schemas.openxmlformats.org/officeDocument/2006/customXml" ds:itemID="{58DE1591-6A2D-4E53-9499-217B0EFA901B}">
+<ds:datastoreItem xmlns:ds="http://schemas.openxmlformats.org/officeDocument/2006/customXml" ds:itemID="{D9082202-0F28-4C26-B8E0-615C6DB71EC7}">
   <ds:schemaRefs>
     <ds:schemaRef ds:uri="http://schemas.openxmlformats.org/officeDocument/2006/bibliography"/>
   </ds:schemaRefs>

</xml_diff>